<commit_message>
add(specs+uml): 1 activity diagram
</commit_message>
<xml_diff>
--- a/specs/BHDG_Report_0.0.1.docx
+++ b/specs/BHDG_Report_0.0.1.docx
@@ -6214,16 +6214,7 @@
                 <w:rFonts w:hint="default" w:ascii="Times New Roman"/>
                 <w:lang w:val="vi-VN"/>
               </w:rPr>
-              <w:t>Tình huống 1: Do xác thực giao</w:t>
-            </w:r>
-            <w:bookmarkStart w:id="34" w:name="_GoBack"/>
-            <w:bookmarkEnd w:id="34"/>
-            <w:r>
-              <w:rPr>
-                <w:rFonts w:hint="default" w:ascii="Times New Roman"/>
-                <w:lang w:val="vi-VN"/>
-              </w:rPr>
-              <w:t xml:space="preserve"> dịch thất bại</w:t>
+              <w:t>Tình huống 1: Do xác thực giao dịch thất bại</w:t>
             </w:r>
           </w:p>
           <w:p>
@@ -6245,6 +6236,13 @@
                 <w:lang w:val="vi-VN"/>
               </w:rPr>
               <w:t>3.3. Hệ thống thông báo lỗi và yêu cầu xác thực lại</w:t>
+            </w:r>
+            <w:r>
+              <w:rPr>
+                <w:rFonts w:hint="default" w:ascii="Times New Roman"/>
+                <w:lang w:val="vi-VN"/>
+              </w:rPr>
+              <w:t xml:space="preserve"> với số lần tối đa là </w:t>
             </w:r>
           </w:p>
           <w:p>
@@ -9247,6 +9245,13 @@
         <w:widowControl/>
         <w:suppressLineNumbers w:val="0"/>
         <w:jc w:val="left"/>
+        <w:rPr>
+          <w:rFonts w:ascii="SimSun" w:hAnsi="SimSun" w:eastAsia="SimSun" w:cs="SimSun"/>
+          <w:kern w:val="0"/>
+          <w:sz w:val="24"/>
+          <w:szCs w:val="24"/>
+          <w:lang w:val="en-US" w:eastAsia="zh-CN" w:bidi="ar"/>
+        </w:rPr>
       </w:pPr>
       <w:r>
         <w:rPr>
@@ -9283,6 +9288,121 @@
                     <a:xfrm>
                       <a:off x="0" y="0"/>
                       <a:ext cx="5943600" cy="6089015"/>
+                    </a:xfrm>
+                    <a:prstGeom prst="rect">
+                      <a:avLst/>
+                    </a:prstGeom>
+                    <a:noFill/>
+                    <a:ln w="9525">
+                      <a:noFill/>
+                    </a:ln>
+                  </pic:spPr>
+                </pic:pic>
+              </a:graphicData>
+            </a:graphic>
+          </wp:inline>
+        </w:drawing>
+      </w:r>
+    </w:p>
+    <w:p>
+      <w:pPr>
+        <w:rPr>
+          <w:rFonts w:ascii="SimSun" w:hAnsi="SimSun" w:eastAsia="SimSun" w:cs="SimSun"/>
+          <w:kern w:val="0"/>
+          <w:sz w:val="24"/>
+          <w:szCs w:val="24"/>
+          <w:lang w:val="en-US" w:eastAsia="zh-CN" w:bidi="ar"/>
+        </w:rPr>
+      </w:pPr>
+      <w:r>
+        <w:rPr>
+          <w:rFonts w:ascii="SimSun" w:hAnsi="SimSun" w:eastAsia="SimSun" w:cs="SimSun"/>
+          <w:kern w:val="0"/>
+          <w:sz w:val="24"/>
+          <w:szCs w:val="24"/>
+          <w:lang w:val="en-US" w:eastAsia="zh-CN" w:bidi="ar"/>
+        </w:rPr>
+        <w:br w:type="page"/>
+      </w:r>
+    </w:p>
+    <w:p>
+      <w:pPr>
+        <w:keepNext w:val="0"/>
+        <w:keepLines w:val="0"/>
+        <w:widowControl/>
+        <w:suppressLineNumbers w:val="0"/>
+        <w:jc w:val="left"/>
+        <w:rPr>
+          <w:rFonts w:ascii="SimSun" w:hAnsi="SimSun" w:eastAsia="SimSun" w:cs="SimSun"/>
+          <w:kern w:val="0"/>
+          <w:sz w:val="24"/>
+          <w:szCs w:val="24"/>
+          <w:lang w:val="en-US" w:eastAsia="zh-CN" w:bidi="ar"/>
+        </w:rPr>
+      </w:pPr>
+      <w:bookmarkStart w:id="34" w:name="_GoBack"/>
+      <w:bookmarkEnd w:id="34"/>
+    </w:p>
+    <w:p>
+      <w:pPr>
+        <w:pStyle w:val="6"/>
+        <w:bidi w:val="0"/>
+        <w:rPr>
+          <w:rFonts w:hint="default"/>
+          <w:lang w:val="vi-VN"/>
+        </w:rPr>
+      </w:pPr>
+      <w:r>
+        <w:rPr>
+          <w:rFonts w:hint="default" w:ascii="Times New Roman"/>
+          <w:lang w:val="vi-VN"/>
+        </w:rPr>
+        <w:t>Ca sử dụng: Hỗ trợ khách hàng</w:t>
+      </w:r>
+    </w:p>
+    <w:p>
+      <w:pPr>
+        <w:keepNext w:val="0"/>
+        <w:keepLines w:val="0"/>
+        <w:widowControl/>
+        <w:suppressLineNumbers w:val="0"/>
+        <w:jc w:val="left"/>
+      </w:pPr>
+      <w:r>
+        <w:rPr>
+          <w:rFonts w:ascii="SimSun" w:hAnsi="SimSun" w:eastAsia="SimSun" w:cs="SimSun"/>
+          <w:kern w:val="0"/>
+          <w:sz w:val="24"/>
+          <w:szCs w:val="24"/>
+          <w:lang w:val="en-US" w:eastAsia="zh-CN" w:bidi="ar"/>
+        </w:rPr>
+        <w:drawing>
+          <wp:inline distT="0" distB="0" distL="114300" distR="114300">
+            <wp:extent cx="6035040" cy="6182360"/>
+            <wp:effectExtent l="0" t="0" r="0" b="0"/>
+            <wp:docPr id="12" name="Picture 5" descr="IMG_256"/>
+            <wp:cNvGraphicFramePr>
+              <a:graphicFrameLocks xmlns:a="http://schemas.openxmlformats.org/drawingml/2006/main" noChangeAspect="1"/>
+            </wp:cNvGraphicFramePr>
+            <a:graphic xmlns:a="http://schemas.openxmlformats.org/drawingml/2006/main">
+              <a:graphicData uri="http://schemas.openxmlformats.org/drawingml/2006/picture">
+                <pic:pic xmlns:pic="http://schemas.openxmlformats.org/drawingml/2006/picture">
+                  <pic:nvPicPr>
+                    <pic:cNvPr id="12" name="Picture 5" descr="IMG_256"/>
+                    <pic:cNvPicPr>
+                      <a:picLocks noChangeAspect="1"/>
+                    </pic:cNvPicPr>
+                  </pic:nvPicPr>
+                  <pic:blipFill>
+                    <a:blip r:embed="rId13"/>
+                    <a:stretch>
+                      <a:fillRect/>
+                    </a:stretch>
+                  </pic:blipFill>
+                  <pic:spPr>
+                    <a:xfrm>
+                      <a:off x="0" y="0"/>
+                      <a:ext cx="6035040" cy="6182360"/>
                     </a:xfrm>
                     <a:prstGeom prst="rect">
                       <a:avLst/>

</xml_diff>